<commit_message>
Ajout du Game Over (non fonctionnel) + checking des mots sur les élèves
</commit_message>
<xml_diff>
--- a/Documentation/Student Invaders v1.5 - SJM.docx
+++ b/Documentation/Student Invaders v1.5 - SJM.docx
@@ -3387,7 +3387,12 @@
     <w:p/>
     <w:p>
       <w:r>
-        <w:t xml:space="preserve">Concernant l’architecture du </w:t>
+        <w:t>Concernant l’archite</w:t>
+      </w:r>
+      <w:bookmarkStart w:id="6" w:name="_GoBack"/>
+      <w:bookmarkEnd w:id="6"/>
+      <w:r>
+        <w:t xml:space="preserve">cture du </w:t>
       </w:r>
       <w:proofErr w:type="spellStart"/>
       <w:r>
@@ -3527,7 +3532,10 @@
       </w:r>
       <w:proofErr w:type="spellEnd"/>
       <w:r>
-        <w:t xml:space="preserve"> ou les tout autre graphique sur l’écran.</w:t>
+        <w:t>/images</w:t>
+      </w:r>
+      <w:r>
+        <w:t xml:space="preserve"> ou tout autre graphique sur l’écran.</w:t>
       </w:r>
     </w:p>
     <w:p/>
@@ -3616,8 +3624,8 @@
           <w:iCs/>
         </w:rPr>
       </w:pPr>
-      <w:bookmarkStart w:id="6" w:name="_Toc71691012"/>
-      <w:bookmarkStart w:id="7" w:name="_Toc499021838"/>
+      <w:bookmarkStart w:id="7" w:name="_Toc71691012"/>
+      <w:bookmarkStart w:id="8" w:name="_Toc499021838"/>
       <w:r>
         <w:rPr>
           <w:i w:val="0"/>
@@ -3626,8 +3634,8 @@
         <w:lastRenderedPageBreak/>
         <w:t>Stratégie de test</w:t>
       </w:r>
-      <w:bookmarkEnd w:id="6"/>
       <w:bookmarkEnd w:id="7"/>
+      <w:bookmarkEnd w:id="8"/>
     </w:p>
     <w:p/>
     <w:p>
@@ -3816,9 +3824,9 @@
           <w:iCs/>
         </w:rPr>
       </w:pPr>
-      <w:bookmarkStart w:id="8" w:name="_Toc25553310"/>
-      <w:bookmarkStart w:id="9" w:name="_Toc71691015"/>
-      <w:bookmarkStart w:id="10" w:name="_Toc499021839"/>
+      <w:bookmarkStart w:id="9" w:name="_Toc25553310"/>
+      <w:bookmarkStart w:id="10" w:name="_Toc71691015"/>
+      <w:bookmarkStart w:id="11" w:name="_Toc499021839"/>
       <w:r>
         <w:rPr>
           <w:rFonts w:cs="Arial"/>
@@ -3831,9 +3839,9 @@
         </w:rPr>
         <w:t>isques techniques</w:t>
       </w:r>
-      <w:bookmarkEnd w:id="8"/>
       <w:bookmarkEnd w:id="9"/>
       <w:bookmarkEnd w:id="10"/>
+      <w:bookmarkEnd w:id="11"/>
     </w:p>
     <w:p>
       <w:pPr>
@@ -4011,7 +4019,7 @@
           <w:iCs/>
         </w:rPr>
       </w:pPr>
-      <w:bookmarkStart w:id="11" w:name="_Toc499021840"/>
+      <w:bookmarkStart w:id="12" w:name="_Toc499021840"/>
       <w:r>
         <w:rPr>
           <w:i w:val="0"/>
@@ -4019,7 +4027,7 @@
         </w:rPr>
         <w:t>Planification</w:t>
       </w:r>
-      <w:bookmarkEnd w:id="11"/>
+      <w:bookmarkEnd w:id="12"/>
     </w:p>
     <w:p/>
     <w:p>
@@ -4613,6 +4621,99 @@
           </w:p>
         </w:tc>
       </w:tr>
+      <w:tr>
+        <w:trPr>
+          <w:trHeight w:val="890"/>
+        </w:trPr>
+        <w:tc>
+          <w:tcPr>
+            <w:tcW w:w="1613" w:type="dxa"/>
+          </w:tcPr>
+          <w:p>
+            <w:pPr>
+              <w:pStyle w:val="Retraitnormal1"/>
+              <w:numPr>
+                <w:ilvl w:val="0"/>
+                <w:numId w:val="0"/>
+              </w:numPr>
+              <w:rPr>
+                <w:rFonts w:ascii="Arial" w:hAnsi="Arial"/>
+                <w:i/>
+                <w:iCs/>
+                <w:sz w:val="24"/>
+                <w:szCs w:val="14"/>
+                <w:lang w:eastAsia="fr-FR"/>
+              </w:rPr>
+            </w:pPr>
+            <w:r>
+              <w:rPr>
+                <w:rFonts w:ascii="Arial" w:hAnsi="Arial"/>
+                <w:i/>
+                <w:iCs/>
+                <w:sz w:val="24"/>
+                <w:szCs w:val="14"/>
+                <w:lang w:eastAsia="fr-FR"/>
+              </w:rPr>
+              <w:t>No 2</w:t>
+            </w:r>
+          </w:p>
+        </w:tc>
+        <w:tc>
+          <w:tcPr>
+            <w:tcW w:w="2212" w:type="dxa"/>
+          </w:tcPr>
+          <w:p>
+            <w:pPr>
+              <w:pStyle w:val="Retraitnormal1"/>
+              <w:numPr>
+                <w:ilvl w:val="0"/>
+                <w:numId w:val="0"/>
+              </w:numPr>
+              <w:rPr>
+                <w:rFonts w:ascii="Arial" w:hAnsi="Arial"/>
+                <w:i/>
+                <w:iCs/>
+                <w:sz w:val="24"/>
+                <w:szCs w:val="14"/>
+                <w:lang w:eastAsia="fr-FR"/>
+              </w:rPr>
+            </w:pPr>
+            <w:r>
+              <w:rPr>
+                <w:rFonts w:ascii="Arial" w:hAnsi="Arial"/>
+                <w:i/>
+                <w:iCs/>
+                <w:sz w:val="24"/>
+                <w:szCs w:val="14"/>
+                <w:lang w:eastAsia="fr-FR"/>
+              </w:rPr>
+              <w:t>29 Mai</w:t>
+            </w:r>
+          </w:p>
+        </w:tc>
+        <w:tc>
+          <w:tcPr>
+            <w:tcW w:w="4875" w:type="dxa"/>
+          </w:tcPr>
+          <w:p>
+            <w:pPr>
+              <w:pStyle w:val="Retraitnormal1"/>
+              <w:numPr>
+                <w:ilvl w:val="0"/>
+                <w:numId w:val="0"/>
+              </w:numPr>
+              <w:rPr>
+                <w:rFonts w:ascii="Arial" w:hAnsi="Arial"/>
+                <w:i/>
+                <w:iCs/>
+                <w:sz w:val="24"/>
+                <w:szCs w:val="14"/>
+                <w:lang w:eastAsia="fr-FR"/>
+              </w:rPr>
+            </w:pPr>
+          </w:p>
+        </w:tc>
+      </w:tr>
     </w:tbl>
     <w:p>
       <w:r>
@@ -4695,9 +4796,9 @@
           <w:iCs/>
         </w:rPr>
       </w:pPr>
-      <w:bookmarkStart w:id="12" w:name="_Toc25553314"/>
-      <w:bookmarkStart w:id="13" w:name="_Toc71691019"/>
-      <w:bookmarkStart w:id="14" w:name="_Toc499021841"/>
+      <w:bookmarkStart w:id="13" w:name="_Toc25553314"/>
+      <w:bookmarkStart w:id="14" w:name="_Toc71691019"/>
+      <w:bookmarkStart w:id="15" w:name="_Toc499021841"/>
       <w:r>
         <w:rPr>
           <w:i w:val="0"/>
@@ -4705,9 +4806,9 @@
         </w:rPr>
         <w:t>Dossier de conception</w:t>
       </w:r>
-      <w:bookmarkEnd w:id="12"/>
       <w:bookmarkEnd w:id="13"/>
       <w:bookmarkEnd w:id="14"/>
+      <w:bookmarkEnd w:id="15"/>
     </w:p>
     <w:p>
       <w:pPr>
@@ -8091,8 +8192,8 @@
       <w:pPr>
         <w:pStyle w:val="Titre3"/>
       </w:pPr>
-      <w:bookmarkStart w:id="15" w:name="_Toc71703259"/>
-      <w:bookmarkStart w:id="16" w:name="_Toc499021842"/>
+      <w:bookmarkStart w:id="16" w:name="_Toc71703259"/>
+      <w:bookmarkStart w:id="17" w:name="_Toc499021842"/>
       <w:r>
         <w:t>Particularité 1 – Les blocs pour les mots du professeur</w:t>
       </w:r>
@@ -8565,8 +8666,6 @@
       <w:r>
         <w:br w:type="page"/>
       </w:r>
-      <w:bookmarkStart w:id="17" w:name="_GoBack"/>
-      <w:bookmarkEnd w:id="17"/>
     </w:p>
     <w:p>
       <w:pPr>
@@ -8579,11 +8678,11 @@
         <w:lastRenderedPageBreak/>
         <w:t>R</w:t>
       </w:r>
-      <w:bookmarkEnd w:id="15"/>
+      <w:bookmarkEnd w:id="16"/>
       <w:r>
         <w:t>éalisation</w:t>
       </w:r>
-      <w:bookmarkEnd w:id="16"/>
+      <w:bookmarkEnd w:id="17"/>
     </w:p>
     <w:p>
       <w:pPr>
@@ -11716,7 +11815,7 @@
               <w:sz w:val="16"/>
               <w:szCs w:val="16"/>
             </w:rPr>
-            <w:t>20</w:t>
+            <w:t>18</w:t>
           </w:r>
           <w:r>
             <w:rPr>
@@ -11787,7 +11886,7 @@
               <w:sz w:val="16"/>
               <w:szCs w:val="16"/>
             </w:rPr>
-            <w:t>29 mai 2018</w:t>
+            <w:t>30 mai 2018</w:t>
           </w:r>
           <w:r>
             <w:rPr>
@@ -16305,6 +16404,7 @@
   <w:style w:type="character" w:default="1" w:styleId="Policepardfaut">
     <w:name w:val="Default Paragraph Font"/>
     <w:uiPriority w:val="1"/>
+    <w:semiHidden/>
     <w:unhideWhenUsed/>
   </w:style>
   <w:style w:type="table" w:default="1" w:styleId="TableauNormal">
@@ -17396,7 +17496,7 @@
 </file>
 
 <file path=customXml/itemProps1.xml><?xml version="1.0" encoding="utf-8"?>
-<ds:datastoreItem xmlns:ds="http://schemas.openxmlformats.org/officeDocument/2006/customXml" ds:itemID="{B5206D0C-6311-4908-B440-B3D08DFE12B9}">
+<ds:datastoreItem xmlns:ds="http://schemas.openxmlformats.org/officeDocument/2006/customXml" ds:itemID="{F4BFDCFC-F810-4C9B-9A13-4F98F700612C}">
   <ds:schemaRefs>
     <ds:schemaRef ds:uri="http://schemas.openxmlformats.org/officeDocument/2006/bibliography"/>
   </ds:schemaRefs>

</xml_diff>